<commit_message>
Review VGM und Softwarekonzept
</commit_message>
<xml_diff>
--- a/ergebnisse/phase_1/Vorgehensmodell/Vorgehensmodell.docx
+++ b/ergebnisse/phase_1/Vorgehensmodell/Vorgehensmodell.docx
@@ -1993,7 +1993,21 @@
         <w:t>Die Wahl des richtigen Vorgehens</w:t>
       </w:r>
       <w:r>
-        <w:t>modells kann ausschlaggebend für den Erfolg oder den Misserfolg eines Projekts sein. Um das optimale Vorgehensmodell für das gewünschte Projekt zu finden, gibt es diverse Methoden, die als Ergebnis eine Empfehlung für das Vorgehensmodell abgeben. Für dieses Projekt wurde die Risikobewertung in Abhängigkeit der Vorgehensmodelle angewendet.</w:t>
+        <w:t xml:space="preserve">modells </w:t>
+      </w:r>
+      <w:commentRangeStart w:id="0"/>
+      <w:r>
+        <w:t xml:space="preserve">kann </w:t>
+      </w:r>
+      <w:commentRangeEnd w:id="0"/>
+      <w:r>
+        <w:rPr>
+          <w:rStyle w:val="Kommentarzeichen"/>
+        </w:rPr>
+        <w:commentReference w:id="0"/>
+      </w:r>
+      <w:r>
+        <w:t>ausschlaggebend für den Erfolg oder den Misserfolg eines Projekts sein. Um das optimale Vorgehensmodell für das gewünschte Projekt zu finden, gibt es diverse Methoden, die als Ergebnis eine Empfehlung für das Vorgehensmodell abgeben. Für dieses Projekt wurde die Risikobewertung in Abhängigkeit der Vorgehensmodelle angewendet.</w:t>
       </w:r>
       <w:r>
         <w:t xml:space="preserve"> Das Ergebnis lautet wie folgt: </w:t>
@@ -2001,12 +2015,65 @@
     </w:p>
     <w:p>
       <w:r>
-        <w:t xml:space="preserve">Für den Projekttyp hat das agile Vorgehen ein geringes Risiko als beim klassischen Vorgehen, da es sich um ein Softwareentwicklungsprojekt handelt und Anforderungen wie die „Schamkerl“ noch nicht fest definiert wurden. </w:t>
+        <w:t>Für den Projekttyp hat das agile Vorgehen ein geringes Risiko als beim klassischen Vorgehen, da es sich um ein Softwareentwicklungsprojekt handelt und Anforderungen</w:t>
+      </w:r>
+      <w:commentRangeStart w:id="1"/>
+      <w:r>
+        <w:t xml:space="preserve"> </w:t>
+      </w:r>
+      <w:commentRangeEnd w:id="1"/>
+      <w:r>
+        <w:rPr>
+          <w:rStyle w:val="Kommentarzeichen"/>
+        </w:rPr>
+        <w:commentReference w:id="1"/>
+      </w:r>
+      <w:r>
+        <w:t>wie die „</w:t>
+      </w:r>
+      <w:commentRangeStart w:id="2"/>
+      <w:r>
+        <w:t>Schamkerl</w:t>
+      </w:r>
+      <w:commentRangeEnd w:id="2"/>
+      <w:r>
+        <w:rPr>
+          <w:rStyle w:val="Kommentarzeichen"/>
+        </w:rPr>
+        <w:commentReference w:id="2"/>
+      </w:r>
+      <w:r>
+        <w:t xml:space="preserve">“ noch nicht fest definiert wurden. </w:t>
       </w:r>
     </w:p>
     <w:p>
       <w:r>
-        <w:t xml:space="preserve">Bei den Zielen wäre ein klassisches Vorgehensmodell angebracht, da die Ziele fest definiert und SMART ausformuliert sind. Des Weiteren ändern sich im Normalfall diese definierten Ziele auch nicht mehr. </w:t>
+        <w:t xml:space="preserve">Bei den Zielen wäre ein klassisches Vorgehensmodell angebracht, da </w:t>
+      </w:r>
+      <w:commentRangeStart w:id="3"/>
+      <w:r>
+        <w:t>die Ziele</w:t>
+      </w:r>
+      <w:commentRangeEnd w:id="3"/>
+      <w:r>
+        <w:rPr>
+          <w:rStyle w:val="Kommentarzeichen"/>
+        </w:rPr>
+        <w:commentReference w:id="3"/>
+      </w:r>
+      <w:r>
+        <w:t xml:space="preserve"> fest definiert und SMART ausformuliert sind. </w:t>
+      </w:r>
+      <w:commentRangeStart w:id="4"/>
+      <w:r>
+        <w:t xml:space="preserve">Des Weiteren ändern sich im Normalfall diese definierten Ziele auch nicht mehr. </w:t>
+      </w:r>
+      <w:commentRangeEnd w:id="4"/>
+      <w:r>
+        <w:rPr>
+          <w:rStyle w:val="Kommentarzeichen"/>
+        </w:rPr>
+        <w:commentReference w:id="4"/>
       </w:r>
     </w:p>
     <w:p>
@@ -2019,12 +2086,51 @@
         <w:t>Das Team spricht deutlich für ein agiles Vorgehensmodell, da</w:t>
       </w:r>
       <w:r>
-        <w:t xml:space="preserve"> an dem Projekt ein Team arbeiten wird, welches frei von anderen Projekten agieren kann und selbstständig für sich arbeiten kann. Außerdem besteht das Team aus eher weniger Personen, was ebenfalls für die agile Entwicklung spricht. </w:t>
+        <w:t xml:space="preserve"> an dem Projekt ein Team arbeiten wird, welches frei von anderen Projekten agieren kann und selbstständig für sich arbeiten kann. Außerdem besteht das Team aus eher </w:t>
+      </w:r>
+      <w:commentRangeStart w:id="5"/>
+      <w:r>
+        <w:t xml:space="preserve">weniger </w:t>
+      </w:r>
+      <w:commentRangeEnd w:id="5"/>
+      <w:r>
+        <w:rPr>
+          <w:rStyle w:val="Kommentarzeichen"/>
+        </w:rPr>
+        <w:commentReference w:id="5"/>
+      </w:r>
+      <w:r>
+        <w:t xml:space="preserve">Personen, was ebenfalls für die agile Entwicklung spricht. </w:t>
       </w:r>
     </w:p>
     <w:p>
       <w:r>
-        <w:t xml:space="preserve">Bei den externen Dienstleistern ist es ähnlich zum Auftraggeber nicht wirklich von Belangen, welches Vorgehensmodell angewandt wird, denn es werden wenig bis keinen externen Dienstleister benötigt. Das klassische Vorgehensmodell liegt hier jedoch einen Punkt hinten, da es vermutlich keine Dienstleister geben wird, was jedoch eher gegen ein klassisches Vorgehen spricht. </w:t>
+        <w:t xml:space="preserve">Bei den externen Dienstleistern ist es ähnlich zum Auftraggeber nicht wirklich von Belangen, welches Vorgehensmodell angewandt wird, denn es werden wenig bis </w:t>
+      </w:r>
+      <w:commentRangeStart w:id="6"/>
+      <w:r>
+        <w:t xml:space="preserve">keinen </w:t>
+      </w:r>
+      <w:commentRangeEnd w:id="6"/>
+      <w:r>
+        <w:rPr>
+          <w:rStyle w:val="Kommentarzeichen"/>
+        </w:rPr>
+        <w:commentReference w:id="6"/>
+      </w:r>
+      <w:r>
+        <w:t xml:space="preserve">externen Dienstleister benötigt. </w:t>
+      </w:r>
+      <w:commentRangeStart w:id="7"/>
+      <w:r>
+        <w:t xml:space="preserve">Das klassische Vorgehensmodell liegt hier jedoch einen Punkt hinten, da es vermutlich keine Dienstleister geben wird, was jedoch eher gegen ein klassisches Vorgehen spricht. </w:t>
+      </w:r>
+      <w:commentRangeEnd w:id="7"/>
+      <w:r>
+        <w:rPr>
+          <w:rStyle w:val="Kommentarzeichen"/>
+        </w:rPr>
+        <w:commentReference w:id="7"/>
       </w:r>
     </w:p>
     <w:p>
@@ -2044,29 +2150,58 @@
         <w:t xml:space="preserve">das Intranet nach Fertigstellung an die Klinik-IT übergeben wird und diese durch die </w:t>
       </w:r>
       <w:r>
-        <w:t>Dokumentation das Intranet betreiben müssen.</w:t>
+        <w:t>Dokumentation das Intranet betreiben</w:t>
+      </w:r>
+      <w:commentRangeStart w:id="8"/>
+      <w:r>
+        <w:t xml:space="preserve"> </w:t>
+      </w:r>
+      <w:commentRangeEnd w:id="8"/>
+      <w:r>
+        <w:rPr>
+          <w:rStyle w:val="Kommentarzeichen"/>
+        </w:rPr>
+        <w:commentReference w:id="8"/>
+      </w:r>
+      <w:r>
+        <w:t>müssen.</w:t>
       </w:r>
     </w:p>
     <w:p>
-      <w:r>
-        <w:t xml:space="preserve"> Das Ergebnis der Analyse hat kein klares Ergebnis geliefert. Das agile Vorgehen liegt mit einem Risikowert von 11 Punkten vorn, jedoch hat das klassische Vorgehensmodell lediglich 2 Punkte mehr (13). Auf Basis dieser Analyse, hat sich das Projektteam dazu entschieden ein hybrides Vorgehensmodell anzuwenden. Die Konzeptions- und Entwurfsphase wird nach einem klassischen Vorgehen und die Entwicklungsphase nach einem agilen Vorgehen durchgeführt.</w:t>
-      </w:r>
-      <w:r>
-        <w:t xml:space="preserve"> Der wohl wichtigste Punkt, weshalb für die Entwicklung ein agiles Vorgehen gewählt wird, ist bedingt durch die Anforderung des Auftraggebers, dass das Produkt nach und nach ausgeliefert werden soll. Diese Anforderung spricht stark für </w:t>
-      </w:r>
-      <w:proofErr w:type="spellStart"/>
-      <w:r>
-        <w:t>Scrum</w:t>
-      </w:r>
-      <w:proofErr w:type="spellEnd"/>
-      <w:r>
-        <w:t xml:space="preserve">, denn hier soll nach jedem Sprint ein lauffähiges Inkrement stehen. Die Dauer für einen Sprint, müsste im Nachhinein mit dem Auftraggeber besprochen werden, als Vorschlag könnte </w:t>
-      </w:r>
-      <w:r>
-        <w:t xml:space="preserve">sie auf 2 oder 4 Wochen gesetzt werden. </w:t>
-      </w:r>
-      <w:bookmarkStart w:id="0" w:name="_GoBack"/>
-      <w:bookmarkEnd w:id="0"/>
+      <w:commentRangeStart w:id="9"/>
+      <w:r>
+        <w:t xml:space="preserve"> </w:t>
+      </w:r>
+      <w:commentRangeEnd w:id="9"/>
+      <w:r>
+        <w:rPr>
+          <w:rStyle w:val="Kommentarzeichen"/>
+        </w:rPr>
+        <w:commentReference w:id="9"/>
+      </w:r>
+      <w:r>
+        <w:t>Das Ergebnis der Analyse hat kein klares Ergebnis geliefert. Das agile Vorgehen liegt mit einem Risikowert von 11 Punkten vorn, jedoch hat das klassische Vorgehensmodell lediglich 2 Punkte mehr (13). Auf Basis dieser Analyse, hat sich das Projektteam dazu entschieden ein hybrides Vorgehensmodell anzuwenden. Die Konzeptions- und Entwurfsphase wird nach einem klassischen Vorgehen und die Entwicklungsphase nach einem agilen Vorgehen durchgeführt.</w:t>
+      </w:r>
+      <w:r>
+        <w:t xml:space="preserve"> Der wohl wichtigste Punkt, weshalb für die Entwicklung ein agiles Vorgehen gewählt wird, ist bedingt durch die Anforderung des Auftraggebers, dass das Produkt nach und nach ausgeliefert werden soll. Diese Anforderung spricht stark für Scrum, denn hier soll nach jedem Sprint ein lauffähiges Inkrement stehen. Die Dauer für einen Sprint, müsste im Nachhinein mit dem Auftraggeber besprochen werden, als Vorschlag könnte </w:t>
+      </w:r>
+      <w:r>
+        <w:t xml:space="preserve">sie </w:t>
+      </w:r>
+      <w:commentRangeStart w:id="10"/>
+      <w:r>
+        <w:t xml:space="preserve">auf 2 oder 4 Wochen </w:t>
+      </w:r>
+      <w:commentRangeEnd w:id="10"/>
+      <w:r>
+        <w:rPr>
+          <w:rStyle w:val="Kommentarzeichen"/>
+        </w:rPr>
+        <w:commentReference w:id="10"/>
+      </w:r>
+      <w:r>
+        <w:t xml:space="preserve">gesetzt werden. </w:t>
+      </w:r>
     </w:p>
     <w:sectPr>
       <w:pgSz w:w="11906" w:h="16838"/>
@@ -2076,6 +2211,247 @@
     </w:sectPr>
   </w:body>
 </w:document>
+</file>
+
+<file path=word/comments.xml><?xml version="1.0" encoding="utf-8"?>
+<w:comments xmlns:wpc="http://schemas.microsoft.com/office/word/2010/wordprocessingCanvas" xmlns:cx="http://schemas.microsoft.com/office/drawing/2014/chartex" xmlns:cx1="http://schemas.microsoft.com/office/drawing/2015/9/8/chartex" xmlns:cx2="http://schemas.microsoft.com/office/drawing/2015/10/21/chartex" xmlns:cx3="http://schemas.microsoft.com/office/drawing/2016/5/9/chartex" xmlns:cx4="http://schemas.microsoft.com/office/drawing/2016/5/10/chartex" xmlns:cx5="http://schemas.microsoft.com/office/drawing/2016/5/11/chartex" xmlns:cx6="http://schemas.microsoft.com/office/drawing/2016/5/12/chartex" xmlns:cx7="http://schemas.microsoft.com/office/drawing/2016/5/13/chartex" xmlns:cx8="http://schemas.microsoft.com/office/drawing/2016/5/14/chartex" xmlns:mc="http://schemas.openxmlformats.org/markup-compatibility/2006" xmlns:aink="http://schemas.microsoft.com/office/drawing/2016/ink" xmlns:am3d="http://schemas.microsoft.com/office/drawing/2017/model3d" xmlns:o="urn:schemas-microsoft-com:office:office" xmlns:r="http://schemas.openxmlformats.org/officeDocument/2006/relationships" xmlns:m="http://schemas.openxmlformats.org/officeDocument/2006/math" xmlns:v="urn:schemas-microsoft-com:vml" xmlns:wp14="http://schemas.microsoft.com/office/word/2010/wordprocessingDrawing" xmlns:wp="http://schemas.openxmlformats.org/drawingml/2006/wordprocessingDrawing" xmlns:w10="urn:schemas-microsoft-com:office:word" xmlns:w="http://schemas.openxmlformats.org/wordprocessingml/2006/main" xmlns:w14="http://schemas.microsoft.com/office/word/2010/wordml" xmlns:w15="http://schemas.microsoft.com/office/word/2012/wordml" xmlns:w16cid="http://schemas.microsoft.com/office/word/2016/wordml/cid" xmlns:w16se="http://schemas.microsoft.com/office/word/2015/wordml/symex" xmlns:wpg="http://schemas.microsoft.com/office/word/2010/wordprocessingGroup" xmlns:wpi="http://schemas.microsoft.com/office/word/2010/wordprocessingInk" xmlns:wne="http://schemas.microsoft.com/office/word/2006/wordml" xmlns:wps="http://schemas.microsoft.com/office/word/2010/wordprocessingShape" mc:Ignorable="w14 w15 w16se w16cid wp14">
+  <w:comment w:id="0" w:author="Leon-Darius König" w:date="2019-05-01T21:52:00Z" w:initials="LK">
+    <w:p>
+      <w:pPr>
+        <w:pStyle w:val="Kommentartext"/>
+      </w:pPr>
+      <w:r>
+        <w:rPr>
+          <w:rStyle w:val="Kommentarzeichen"/>
+        </w:rPr>
+        <w:annotationRef/>
+      </w:r>
+      <w:r>
+        <w:t>Ist</w:t>
+      </w:r>
+    </w:p>
+  </w:comment>
+  <w:comment w:id="1" w:author="Leon-Darius König" w:date="2019-05-01T21:53:00Z" w:initials="LK">
+    <w:p>
+      <w:pPr>
+        <w:pStyle w:val="Kommentartext"/>
+      </w:pPr>
+      <w:r>
+        <w:rPr>
+          <w:rStyle w:val="Kommentarzeichen"/>
+        </w:rPr>
+        <w:annotationRef/>
+      </w:r>
+      <w:r>
+        <w:t>,</w:t>
+      </w:r>
+    </w:p>
+  </w:comment>
+  <w:comment w:id="2" w:author="Leon-Darius König" w:date="2019-05-01T21:53:00Z" w:initials="LK">
+    <w:p>
+      <w:pPr>
+        <w:pStyle w:val="Kommentartext"/>
+      </w:pPr>
+      <w:r>
+        <w:rPr>
+          <w:rStyle w:val="Kommentarzeichen"/>
+        </w:rPr>
+        <w:annotationRef/>
+      </w:r>
+      <w:r>
+        <w:t>Schmankerl</w:t>
+      </w:r>
+    </w:p>
+  </w:comment>
+  <w:comment w:id="3" w:author="Leon-Darius König" w:date="2019-05-01T21:53:00Z" w:initials="LK">
+    <w:p>
+      <w:pPr>
+        <w:pStyle w:val="Kommentartext"/>
+      </w:pPr>
+      <w:r>
+        <w:rPr>
+          <w:rStyle w:val="Kommentarzeichen"/>
+        </w:rPr>
+        <w:annotationRef/>
+      </w:r>
+      <w:r>
+        <w:t>Besser: „da diese fest…“</w:t>
+      </w:r>
+    </w:p>
+  </w:comment>
+  <w:comment w:id="4" w:author="Leon-Darius König" w:date="2019-05-01T21:54:00Z" w:initials="LK">
+    <w:p>
+      <w:pPr>
+        <w:pStyle w:val="Kommentartext"/>
+      </w:pPr>
+      <w:r>
+        <w:rPr>
+          <w:rStyle w:val="Kommentarzeichen"/>
+        </w:rPr>
+        <w:annotationRef/>
+      </w:r>
+      <w:r>
+        <w:t>Besser: „Außerdem ändern diese sich im Normalfall nicht mehr“</w:t>
+      </w:r>
+    </w:p>
+  </w:comment>
+  <w:comment w:id="5" w:author="Leon-Darius König" w:date="2019-05-01T21:54:00Z" w:initials="LK">
+    <w:p>
+      <w:pPr>
+        <w:pStyle w:val="Kommentartext"/>
+      </w:pPr>
+      <w:r>
+        <w:rPr>
+          <w:rStyle w:val="Kommentarzeichen"/>
+        </w:rPr>
+        <w:annotationRef/>
+      </w:r>
+      <w:r>
+        <w:t>wenigen</w:t>
+      </w:r>
+    </w:p>
+  </w:comment>
+  <w:comment w:id="6" w:author="Leon-Darius König" w:date="2019-05-01T21:55:00Z" w:initials="LK">
+    <w:p>
+      <w:pPr>
+        <w:pStyle w:val="Kommentartext"/>
+      </w:pPr>
+      <w:r>
+        <w:rPr>
+          <w:rStyle w:val="Kommentarzeichen"/>
+        </w:rPr>
+        <w:annotationRef/>
+      </w:r>
+      <w:r>
+        <w:t>keine</w:t>
+      </w:r>
+    </w:p>
+  </w:comment>
+  <w:comment w:id="7" w:author="Leon-Darius König" w:date="2019-05-01T21:55:00Z" w:initials="LK">
+    <w:p>
+      <w:pPr>
+        <w:pStyle w:val="Kommentartext"/>
+      </w:pPr>
+      <w:r>
+        <w:rPr>
+          <w:rStyle w:val="Kommentarzeichen"/>
+        </w:rPr>
+        <w:annotationRef/>
+      </w:r>
+      <w:r>
+        <w:t>doppelt?</w:t>
+      </w:r>
+    </w:p>
+  </w:comment>
+  <w:comment w:id="8" w:author="Leon-Darius König" w:date="2019-05-01T21:56:00Z" w:initials="LK">
+    <w:p>
+      <w:pPr>
+        <w:pStyle w:val="Kommentartext"/>
+      </w:pPr>
+      <w:r>
+        <w:rPr>
+          <w:rStyle w:val="Kommentarzeichen"/>
+        </w:rPr>
+        <w:annotationRef/>
+      </w:r>
+      <w:r>
+        <w:t>Und warten</w:t>
+      </w:r>
+    </w:p>
+  </w:comment>
+  <w:comment w:id="9" w:author="Leon-Darius König" w:date="2019-05-01T21:56:00Z" w:initials="LK">
+    <w:p>
+      <w:pPr>
+        <w:pStyle w:val="Kommentartext"/>
+      </w:pPr>
+      <w:r>
+        <w:rPr>
+          <w:rStyle w:val="Kommentarzeichen"/>
+        </w:rPr>
+        <w:annotationRef/>
+      </w:r>
+      <w:r>
+        <w:t xml:space="preserve">Leerzeichen weg </w:t>
+      </w:r>
+      <w:r>
+        <w:rPr>
+          <mc:AlternateContent>
+            <mc:Choice Requires="w16se"/>
+            <mc:Fallback>
+              <w:rFonts w:ascii="Segoe UI Emoji" w:eastAsia="Segoe UI Emoji" w:hAnsi="Segoe UI Emoji" w:cs="Segoe UI Emoji"/>
+            </mc:Fallback>
+          </mc:AlternateContent>
+        </w:rPr>
+        <mc:AlternateContent>
+          <mc:Choice Requires="w16se">
+            <w16se:symEx w16se:font="Segoe UI Emoji" w16se:char="1F60A"/>
+          </mc:Choice>
+          <mc:Fallback>
+            <w:t>😊</w:t>
+          </mc:Fallback>
+        </mc:AlternateContent>
+      </w:r>
+    </w:p>
+  </w:comment>
+  <w:comment w:id="10" w:author="Leon-Darius König" w:date="2019-05-01T21:57:00Z" w:initials="LK">
+    <w:p>
+      <w:pPr>
+        <w:pStyle w:val="Kommentartext"/>
+      </w:pPr>
+      <w:r>
+        <w:rPr>
+          <w:rStyle w:val="Kommentarzeichen"/>
+        </w:rPr>
+        <w:annotationRef/>
+      </w:r>
+      <w:r>
+        <w:t>Begründung warum 2 bzw. 4 Wochen sinnvoll</w:t>
+      </w:r>
+      <w:bookmarkStart w:id="11" w:name="_GoBack"/>
+      <w:bookmarkEnd w:id="11"/>
+    </w:p>
+  </w:comment>
+</w:comments>
+</file>
+
+<file path=word/commentsExtended.xml><?xml version="1.0" encoding="utf-8"?>
+<w15:commentsEx xmlns:wpc="http://schemas.microsoft.com/office/word/2010/wordprocessingCanvas" xmlns:cx="http://schemas.microsoft.com/office/drawing/2014/chartex" xmlns:cx1="http://schemas.microsoft.com/office/drawing/2015/9/8/chartex" xmlns:cx2="http://schemas.microsoft.com/office/drawing/2015/10/21/chartex" xmlns:cx3="http://schemas.microsoft.com/office/drawing/2016/5/9/chartex" xmlns:cx4="http://schemas.microsoft.com/office/drawing/2016/5/10/chartex" xmlns:cx5="http://schemas.microsoft.com/office/drawing/2016/5/11/chartex" xmlns:cx6="http://schemas.microsoft.com/office/drawing/2016/5/12/chartex" xmlns:cx7="http://schemas.microsoft.com/office/drawing/2016/5/13/chartex" xmlns:cx8="http://schemas.microsoft.com/office/drawing/2016/5/14/chartex" xmlns:mc="http://schemas.openxmlformats.org/markup-compatibility/2006" xmlns:aink="http://schemas.microsoft.com/office/drawing/2016/ink" xmlns:am3d="http://schemas.microsoft.com/office/drawing/2017/model3d" xmlns:o="urn:schemas-microsoft-com:office:office" xmlns:r="http://schemas.openxmlformats.org/officeDocument/2006/relationships" xmlns:m="http://schemas.openxmlformats.org/officeDocument/2006/math" xmlns:v="urn:schemas-microsoft-com:vml" xmlns:wp14="http://schemas.microsoft.com/office/word/2010/wordprocessingDrawing" xmlns:wp="http://schemas.openxmlformats.org/drawingml/2006/wordprocessingDrawing" xmlns:w10="urn:schemas-microsoft-com:office:word" xmlns:w="http://schemas.openxmlformats.org/wordprocessingml/2006/main" xmlns:w14="http://schemas.microsoft.com/office/word/2010/wordml" xmlns:w15="http://schemas.microsoft.com/office/word/2012/wordml" xmlns:w16cid="http://schemas.microsoft.com/office/word/2016/wordml/cid" xmlns:w16se="http://schemas.microsoft.com/office/word/2015/wordml/symex" xmlns:wpg="http://schemas.microsoft.com/office/word/2010/wordprocessingGroup" xmlns:wpi="http://schemas.microsoft.com/office/word/2010/wordprocessingInk" xmlns:wne="http://schemas.microsoft.com/office/word/2006/wordml" xmlns:wps="http://schemas.microsoft.com/office/word/2010/wordprocessingShape" mc:Ignorable="w14 w15 w16se w16cid wp14">
+  <w15:commentEx w15:paraId="2B3E6FE5" w15:done="0"/>
+  <w15:commentEx w15:paraId="6F9951D0" w15:done="0"/>
+  <w15:commentEx w15:paraId="6C20F21F" w15:done="0"/>
+  <w15:commentEx w15:paraId="0C99A28F" w15:done="0"/>
+  <w15:commentEx w15:paraId="31560CEF" w15:done="0"/>
+  <w15:commentEx w15:paraId="6671106C" w15:done="0"/>
+  <w15:commentEx w15:paraId="337689E0" w15:done="0"/>
+  <w15:commentEx w15:paraId="6E9639BE" w15:done="0"/>
+  <w15:commentEx w15:paraId="0609ED89" w15:done="0"/>
+  <w15:commentEx w15:paraId="5B17620D" w15:done="0"/>
+  <w15:commentEx w15:paraId="566D2BF5" w15:done="0"/>
+</w15:commentsEx>
+</file>
+
+<file path=word/commentsIds.xml><?xml version="1.0" encoding="utf-8"?>
+<w16cid:commentsIds xmlns:wpc="http://schemas.microsoft.com/office/word/2010/wordprocessingCanvas" xmlns:cx="http://schemas.microsoft.com/office/drawing/2014/chartex" xmlns:cx1="http://schemas.microsoft.com/office/drawing/2015/9/8/chartex" xmlns:cx2="http://schemas.microsoft.com/office/drawing/2015/10/21/chartex" xmlns:cx3="http://schemas.microsoft.com/office/drawing/2016/5/9/chartex" xmlns:cx4="http://schemas.microsoft.com/office/drawing/2016/5/10/chartex" xmlns:cx5="http://schemas.microsoft.com/office/drawing/2016/5/11/chartex" xmlns:cx6="http://schemas.microsoft.com/office/drawing/2016/5/12/chartex" xmlns:cx7="http://schemas.microsoft.com/office/drawing/2016/5/13/chartex" xmlns:cx8="http://schemas.microsoft.com/office/drawing/2016/5/14/chartex" xmlns:mc="http://schemas.openxmlformats.org/markup-compatibility/2006" xmlns:aink="http://schemas.microsoft.com/office/drawing/2016/ink" xmlns:am3d="http://schemas.microsoft.com/office/drawing/2017/model3d" xmlns:o="urn:schemas-microsoft-com:office:office" xmlns:r="http://schemas.openxmlformats.org/officeDocument/2006/relationships" xmlns:m="http://schemas.openxmlformats.org/officeDocument/2006/math" xmlns:v="urn:schemas-microsoft-com:vml" xmlns:wp14="http://schemas.microsoft.com/office/word/2010/wordprocessingDrawing" xmlns:wp="http://schemas.openxmlformats.org/drawingml/2006/wordprocessingDrawing" xmlns:w10="urn:schemas-microsoft-com:office:word" xmlns:w="http://schemas.openxmlformats.org/wordprocessingml/2006/main" xmlns:w14="http://schemas.microsoft.com/office/word/2010/wordml" xmlns:w15="http://schemas.microsoft.com/office/word/2012/wordml" xmlns:w16cid="http://schemas.microsoft.com/office/word/2016/wordml/cid" xmlns:w16se="http://schemas.microsoft.com/office/word/2015/wordml/symex" xmlns:wpg="http://schemas.microsoft.com/office/word/2010/wordprocessingGroup" xmlns:wpi="http://schemas.microsoft.com/office/word/2010/wordprocessingInk" xmlns:wne="http://schemas.microsoft.com/office/word/2006/wordml" xmlns:wps="http://schemas.microsoft.com/office/word/2010/wordprocessingShape" mc:Ignorable="w14 w15 w16se w16cid wp14">
+  <w16cid:commentId w16cid:paraId="2B3E6FE5" w16cid:durableId="20749390"/>
+  <w16cid:commentId w16cid:paraId="6F9951D0" w16cid:durableId="207493CC"/>
+  <w16cid:commentId w16cid:paraId="6C20F21F" w16cid:durableId="207493D3"/>
+  <w16cid:commentId w16cid:paraId="0C99A28F" w16cid:durableId="207493E8"/>
+  <w16cid:commentId w16cid:paraId="31560CEF" w16cid:durableId="207493FC"/>
+  <w16cid:commentId w16cid:paraId="6671106C" w16cid:durableId="20749432"/>
+  <w16cid:commentId w16cid:paraId="337689E0" w16cid:durableId="20749449"/>
+  <w16cid:commentId w16cid:paraId="6E9639BE" w16cid:durableId="2074946D"/>
+  <w16cid:commentId w16cid:paraId="0609ED89" w16cid:durableId="2074948C"/>
+  <w16cid:commentId w16cid:paraId="5B17620D" w16cid:durableId="2074949A"/>
+  <w16cid:commentId w16cid:paraId="566D2BF5" w16cid:durableId="207494D4"/>
+</w16cid:commentsIds>
+</file>
+
+<file path=word/people.xml><?xml version="1.0" encoding="utf-8"?>
+<w15:people xmlns:wpc="http://schemas.microsoft.com/office/word/2010/wordprocessingCanvas" xmlns:cx="http://schemas.microsoft.com/office/drawing/2014/chartex" xmlns:cx1="http://schemas.microsoft.com/office/drawing/2015/9/8/chartex" xmlns:cx2="http://schemas.microsoft.com/office/drawing/2015/10/21/chartex" xmlns:cx3="http://schemas.microsoft.com/office/drawing/2016/5/9/chartex" xmlns:cx4="http://schemas.microsoft.com/office/drawing/2016/5/10/chartex" xmlns:cx5="http://schemas.microsoft.com/office/drawing/2016/5/11/chartex" xmlns:cx6="http://schemas.microsoft.com/office/drawing/2016/5/12/chartex" xmlns:cx7="http://schemas.microsoft.com/office/drawing/2016/5/13/chartex" xmlns:cx8="http://schemas.microsoft.com/office/drawing/2016/5/14/chartex" xmlns:mc="http://schemas.openxmlformats.org/markup-compatibility/2006" xmlns:aink="http://schemas.microsoft.com/office/drawing/2016/ink" xmlns:am3d="http://schemas.microsoft.com/office/drawing/2017/model3d" xmlns:o="urn:schemas-microsoft-com:office:office" xmlns:r="http://schemas.openxmlformats.org/officeDocument/2006/relationships" xmlns:m="http://schemas.openxmlformats.org/officeDocument/2006/math" xmlns:v="urn:schemas-microsoft-com:vml" xmlns:wp14="http://schemas.microsoft.com/office/word/2010/wordprocessingDrawing" xmlns:wp="http://schemas.openxmlformats.org/drawingml/2006/wordprocessingDrawing" xmlns:w10="urn:schemas-microsoft-com:office:word" xmlns:w="http://schemas.openxmlformats.org/wordprocessingml/2006/main" xmlns:w14="http://schemas.microsoft.com/office/word/2010/wordml" xmlns:w15="http://schemas.microsoft.com/office/word/2012/wordml" xmlns:w16cid="http://schemas.microsoft.com/office/word/2016/wordml/cid" xmlns:w16se="http://schemas.microsoft.com/office/word/2015/wordml/symex" xmlns:wpg="http://schemas.microsoft.com/office/word/2010/wordprocessingGroup" xmlns:wpi="http://schemas.microsoft.com/office/word/2010/wordprocessingInk" xmlns:wne="http://schemas.microsoft.com/office/word/2006/wordml" xmlns:wps="http://schemas.microsoft.com/office/word/2010/wordprocessingShape" mc:Ignorable="w14 w15 w16se w16cid wp14">
+  <w15:person w15:author="Leon-Darius König">
+    <w15:presenceInfo w15:providerId="Windows Live" w15:userId="6bc13e65fba5c795"/>
+  </w15:person>
+</w15:people>
 </file>
 
 <file path=word/styles.xml><?xml version="1.0" encoding="utf-8"?>
@@ -2201,6 +2577,7 @@
     <w:lsdException w:name="HTML Sample" w:semiHidden="1" w:unhideWhenUsed="1"/>
     <w:lsdException w:name="HTML Typewriter" w:semiHidden="1" w:unhideWhenUsed="1"/>
     <w:lsdException w:name="HTML Variable" w:semiHidden="1" w:unhideWhenUsed="1"/>
+    <w:lsdException w:name="Normal Table" w:semiHidden="1" w:unhideWhenUsed="1"/>
     <w:lsdException w:name="annotation subject" w:semiHidden="1" w:unhideWhenUsed="1"/>
     <w:lsdException w:name="No List" w:semiHidden="1" w:unhideWhenUsed="1"/>
     <w:lsdException w:name="Outline List 1" w:semiHidden="1" w:unhideWhenUsed="1"/>
@@ -2247,8 +2624,10 @@
     <w:lsdException w:name="Table Subtle 2" w:semiHidden="1" w:unhideWhenUsed="1"/>
     <w:lsdException w:name="Table Web 1" w:semiHidden="1" w:unhideWhenUsed="1"/>
     <w:lsdException w:name="Table Web 2" w:semiHidden="1" w:unhideWhenUsed="1"/>
+    <w:lsdException w:name="Table Web 3" w:semiHidden="1" w:unhideWhenUsed="1"/>
     <w:lsdException w:name="Balloon Text" w:semiHidden="1" w:unhideWhenUsed="1"/>
     <w:lsdException w:name="Table Grid" w:uiPriority="39"/>
+    <w:lsdException w:name="Table Theme" w:semiHidden="1" w:unhideWhenUsed="1"/>
     <w:lsdException w:name="Placeholder Text" w:semiHidden="1"/>
     <w:lsdException w:name="No Spacing" w:uiPriority="1" w:qFormat="1"/>
     <w:lsdException w:name="Light Shading" w:uiPriority="60"/>
@@ -2533,6 +2912,104 @@
       <w:color w:val="2F5496" w:themeColor="accent1" w:themeShade="BF"/>
       <w:sz w:val="32"/>
       <w:szCs w:val="32"/>
+    </w:rPr>
+  </w:style>
+  <w:style w:type="character" w:styleId="Kommentarzeichen">
+    <w:name w:val="annotation reference"/>
+    <w:basedOn w:val="Absatz-Standardschriftart"/>
+    <w:uiPriority w:val="99"/>
+    <w:semiHidden/>
+    <w:unhideWhenUsed/>
+    <w:rsid w:val="0013453E"/>
+    <w:rPr>
+      <w:sz w:val="16"/>
+      <w:szCs w:val="16"/>
+    </w:rPr>
+  </w:style>
+  <w:style w:type="paragraph" w:styleId="Kommentartext">
+    <w:name w:val="annotation text"/>
+    <w:basedOn w:val="Standard"/>
+    <w:link w:val="KommentartextZchn"/>
+    <w:uiPriority w:val="99"/>
+    <w:semiHidden/>
+    <w:unhideWhenUsed/>
+    <w:rsid w:val="0013453E"/>
+    <w:pPr>
+      <w:spacing w:line="240" w:lineRule="auto"/>
+    </w:pPr>
+    <w:rPr>
+      <w:sz w:val="20"/>
+      <w:szCs w:val="20"/>
+    </w:rPr>
+  </w:style>
+  <w:style w:type="character" w:customStyle="1" w:styleId="KommentartextZchn">
+    <w:name w:val="Kommentartext Zchn"/>
+    <w:basedOn w:val="Absatz-Standardschriftart"/>
+    <w:link w:val="Kommentartext"/>
+    <w:uiPriority w:val="99"/>
+    <w:semiHidden/>
+    <w:rsid w:val="0013453E"/>
+    <w:rPr>
+      <w:sz w:val="20"/>
+      <w:szCs w:val="20"/>
+    </w:rPr>
+  </w:style>
+  <w:style w:type="paragraph" w:styleId="Kommentarthema">
+    <w:name w:val="annotation subject"/>
+    <w:basedOn w:val="Kommentartext"/>
+    <w:next w:val="Kommentartext"/>
+    <w:link w:val="KommentarthemaZchn"/>
+    <w:uiPriority w:val="99"/>
+    <w:semiHidden/>
+    <w:unhideWhenUsed/>
+    <w:rsid w:val="0013453E"/>
+    <w:rPr>
+      <w:b/>
+      <w:bCs/>
+    </w:rPr>
+  </w:style>
+  <w:style w:type="character" w:customStyle="1" w:styleId="KommentarthemaZchn">
+    <w:name w:val="Kommentarthema Zchn"/>
+    <w:basedOn w:val="KommentartextZchn"/>
+    <w:link w:val="Kommentarthema"/>
+    <w:uiPriority w:val="99"/>
+    <w:semiHidden/>
+    <w:rsid w:val="0013453E"/>
+    <w:rPr>
+      <w:b/>
+      <w:bCs/>
+      <w:sz w:val="20"/>
+      <w:szCs w:val="20"/>
+    </w:rPr>
+  </w:style>
+  <w:style w:type="paragraph" w:styleId="Sprechblasentext">
+    <w:name w:val="Balloon Text"/>
+    <w:basedOn w:val="Standard"/>
+    <w:link w:val="SprechblasentextZchn"/>
+    <w:uiPriority w:val="99"/>
+    <w:semiHidden/>
+    <w:unhideWhenUsed/>
+    <w:rsid w:val="0013453E"/>
+    <w:pPr>
+      <w:spacing w:after="0" w:line="240" w:lineRule="auto"/>
+    </w:pPr>
+    <w:rPr>
+      <w:rFonts w:ascii="Segoe UI" w:hAnsi="Segoe UI" w:cs="Segoe UI"/>
+      <w:sz w:val="18"/>
+      <w:szCs w:val="18"/>
+    </w:rPr>
+  </w:style>
+  <w:style w:type="character" w:customStyle="1" w:styleId="SprechblasentextZchn">
+    <w:name w:val="Sprechblasentext Zchn"/>
+    <w:basedOn w:val="Absatz-Standardschriftart"/>
+    <w:link w:val="Sprechblasentext"/>
+    <w:uiPriority w:val="99"/>
+    <w:semiHidden/>
+    <w:rsid w:val="0013453E"/>
+    <w:rPr>
+      <w:rFonts w:ascii="Segoe UI" w:hAnsi="Segoe UI" w:cs="Segoe UI"/>
+      <w:sz w:val="18"/>
+      <w:szCs w:val="18"/>
     </w:rPr>
   </w:style>
 </w:styles>

</xml_diff>